<commit_message>
Atualizações em ARB, AJS e AE
</commit_message>
<xml_diff>
--- a/--materias/English/AE.docx
+++ b/--materias/English/AE.docx
@@ -1,8 +1,381 @@
 
 <file path=word/document.xml><?xml version="1.0" encoding="utf-8"?>
-<w:document xmlns:wpc="http://schemas.microsoft.com/office/word/2010/wordprocessingCanvas" xmlns:cx="http://schemas.microsoft.com/office/drawing/2014/chartex" xmlns:cx1="http://schemas.microsoft.com/office/drawing/2015/9/8/chartex" xmlns:cx2="http://schemas.microsoft.com/office/drawing/2015/10/21/chartex" xmlns:cx3="http://schemas.microsoft.com/office/drawing/2016/5/9/chartex" xmlns:cx4="http://schemas.microsoft.com/office/drawing/2016/5/10/chartex" xmlns:cx5="http://schemas.microsoft.com/office/drawing/2016/5/11/chartex" xmlns:cx6="http://schemas.microsoft.com/office/drawing/2016/5/12/chartex" xmlns:cx7="http://schemas.microsoft.com/office/drawing/2016/5/13/chartex" xmlns:cx8="http://schemas.microsoft.com/office/drawing/2016/5/14/chartex" xmlns:mc="http://schemas.openxmlformats.org/markup-compatibility/2006" xmlns:aink="http://schemas.microsoft.com/office/drawing/2016/ink" xmlns:am3d="http://schemas.microsoft.com/office/drawing/2017/model3d" xmlns:o="urn:schemas-microsoft-com:office:office" xmlns:oel="http://schemas.microsoft.com/office/2019/extlst" xmlns:r="http://schemas.openxmlformats.org/officeDocument/2006/relationships" xmlns:m="http://schemas.openxmlformats.org/officeDocument/2006/math" xmlns:v="urn:schemas-microsoft-com:vml" xmlns:wp14="http://schemas.microsoft.com/office/word/2010/wordprocessingDrawing" xmlns:wp="http://schemas.openxmlformats.org/drawingml/2006/wordprocessingDrawing" xmlns:w10="urn:schemas-microsoft-com:office:word" xmlns:w="http://schemas.openxmlformats.org/wordprocessingml/2006/main" xmlns:w14="http://schemas.microsoft.com/office/word/2010/wordml" xmlns:w15="http://schemas.microsoft.com/office/word/2012/wordml" xmlns:w16cex="http://schemas.microsoft.com/office/word/2018/wordml/cex" xmlns:w16cid="http://schemas.microsoft.com/office/word/2016/wordml/cid" xmlns:w16="http://schemas.microsoft.com/office/word/2018/wordml" xmlns:w16du="http://schemas.microsoft.com/office/word/2023/wordml/word16du" xmlns:w16sdtdh="http://schemas.microsoft.com/office/word/2020/wordml/sdtdatahash" xmlns:w16se="http://schemas.microsoft.com/office/word/2015/wordml/symex" xmlns:wpg="http://schemas.microsoft.com/office/word/2010/wordprocessingGroup" xmlns:wpi="http://schemas.microsoft.com/office/word/2010/wordprocessingInk" xmlns:wne="http://schemas.microsoft.com/office/word/2006/wordml" xmlns:wps="http://schemas.microsoft.com/office/word/2010/wordprocessingShape" mc:Ignorable="w14 w15 w16se w16cid w16 w16cex w16sdtdh wp14">
+<w:document xmlns:wpc="http://schemas.microsoft.com/office/word/2010/wordprocessingCanvas" xmlns:cx="http://schemas.microsoft.com/office/drawing/2014/chartex" xmlns:cx1="http://schemas.microsoft.com/office/drawing/2015/9/8/chartex" xmlns:cx2="http://schemas.microsoft.com/office/drawing/2015/10/21/chartex" xmlns:cx3="http://schemas.microsoft.com/office/drawing/2016/5/9/chartex" xmlns:cx4="http://schemas.microsoft.com/office/drawing/2016/5/10/chartex" xmlns:cx5="http://schemas.microsoft.com/office/drawing/2016/5/11/chartex" xmlns:cx6="http://schemas.microsoft.com/office/drawing/2016/5/12/chartex" xmlns:cx7="http://schemas.microsoft.com/office/drawing/2016/5/13/chartex" xmlns:cx8="http://schemas.microsoft.com/office/drawing/2016/5/14/chartex" xmlns:mc="http://schemas.openxmlformats.org/markup-compatibility/2006" xmlns:aink="http://schemas.microsoft.com/office/drawing/2016/ink" xmlns:am3d="http://schemas.microsoft.com/office/drawing/2017/model3d" xmlns:o="urn:schemas-microsoft-com:office:office" xmlns:oel="http://schemas.microsoft.com/office/2019/extlst" xmlns:r="http://schemas.openxmlformats.org/officeDocument/2006/relationships" xmlns:m="http://schemas.openxmlformats.org/officeDocument/2006/math" xmlns:v="urn:schemas-microsoft-com:vml" xmlns:wp14="http://schemas.microsoft.com/office/word/2010/wordprocessingDrawing" xmlns:wp="http://schemas.openxmlformats.org/drawingml/2006/wordprocessingDrawing" xmlns:w10="urn:schemas-microsoft-com:office:word" xmlns:w="http://schemas.openxmlformats.org/wordprocessingml/2006/main" xmlns:w14="http://schemas.microsoft.com/office/word/2010/wordml" xmlns:w15="http://schemas.microsoft.com/office/word/2012/wordml" xmlns:w16cex="http://schemas.microsoft.com/office/word/2018/wordml/cex" xmlns:w16cid="http://schemas.microsoft.com/office/word/2016/wordml/cid" xmlns:w16="http://schemas.microsoft.com/office/word/2018/wordml" xmlns:w16sdtdh="http://schemas.microsoft.com/office/word/2020/wordml/sdtdatahash" xmlns:w16se="http://schemas.microsoft.com/office/word/2015/wordml/symex" xmlns:wpg="http://schemas.microsoft.com/office/word/2010/wordprocessingGroup" xmlns:wpi="http://schemas.microsoft.com/office/word/2010/wordprocessingInk" xmlns:wne="http://schemas.microsoft.com/office/word/2006/wordml" xmlns:wps="http://schemas.microsoft.com/office/word/2010/wordprocessingShape" mc:Ignorable="w14 w15 w16se w16cid w16 w16cex w16sdtdh wp14">
   <w:body>
-    <w:p/>
+    <w:p>
+      <w:pPr>
+        <w:pStyle w:val="Ttulo1"/>
+      </w:pPr>
+      <w:r>
+        <w:t>Apresentação</w:t>
+      </w:r>
+    </w:p>
+    <w:p>
+      <w:pPr>
+        <w:pStyle w:val="Ttulo2"/>
+      </w:pPr>
+      <w:r>
+        <w:t>Começar uma conversa</w:t>
+      </w:r>
+    </w:p>
+    <w:p>
+      <w:pPr>
+        <w:pStyle w:val="PargrafodaLista"/>
+        <w:numPr>
+          <w:ilvl w:val="0"/>
+          <w:numId w:val="1"/>
+        </w:numPr>
+      </w:pPr>
+      <w:r>
+        <w:rPr>
+          <w:rFonts w:ascii="Consolas" w:hAnsi="Consolas" w:cs="Arial"/>
+          <w:b/>
+          <w:bCs/>
+        </w:rPr>
+        <w:t>“</w:t>
+      </w:r>
+      <w:r>
+        <w:rPr>
+          <w:rFonts w:ascii="Consolas" w:hAnsi="Consolas" w:cs="Arial"/>
+          <w:b/>
+          <w:bCs/>
+        </w:rPr>
+        <w:t>Can you tell us about yourself?</w:t>
+      </w:r>
+      <w:r>
+        <w:rPr>
+          <w:rFonts w:ascii="Consolas" w:hAnsi="Consolas" w:cs="Arial"/>
+          <w:b/>
+          <w:bCs/>
+        </w:rPr>
+        <w:t>”</w:t>
+      </w:r>
+      <w:r>
+        <w:rPr>
+          <w:rFonts w:ascii="Consolas" w:hAnsi="Consolas" w:cs="Arial"/>
+          <w:b/>
+          <w:bCs/>
+        </w:rPr>
+        <w:t>:</w:t>
+      </w:r>
+      <w:r>
+        <w:t xml:space="preserve"> Pode me falar um pouco sobre você?</w:t>
+      </w:r>
+    </w:p>
+    <w:p>
+      <w:pPr>
+        <w:pStyle w:val="PargrafodaLista"/>
+        <w:numPr>
+          <w:ilvl w:val="0"/>
+          <w:numId w:val="1"/>
+        </w:numPr>
+      </w:pPr>
+      <w:r>
+        <w:rPr>
+          <w:rFonts w:ascii="Consolas" w:hAnsi="Consolas" w:cs="Arial"/>
+          <w:b/>
+          <w:bCs/>
+        </w:rPr>
+        <w:t>“What’s your name”:</w:t>
+      </w:r>
+      <w:r>
+        <w:t xml:space="preserve"> Qual o seu nome?</w:t>
+      </w:r>
+    </w:p>
+    <w:p>
+      <w:pPr>
+        <w:pStyle w:val="Ttulo2"/>
+      </w:pPr>
+      <w:r>
+        <w:t>Como se apresentar</w:t>
+      </w:r>
+      <w:r>
+        <w:t>?</w:t>
+      </w:r>
+    </w:p>
+    <w:p>
+      <w:pPr>
+        <w:pStyle w:val="PargrafodaLista"/>
+        <w:numPr>
+          <w:ilvl w:val="0"/>
+          <w:numId w:val="2"/>
+        </w:numPr>
+      </w:pPr>
+      <w:r>
+        <w:rPr>
+          <w:rFonts w:ascii="Consolas" w:hAnsi="Consolas"/>
+          <w:b/>
+          <w:bCs/>
+        </w:rPr>
+        <w:t>“</w:t>
+      </w:r>
+      <w:r>
+        <w:rPr>
+          <w:rFonts w:ascii="Consolas" w:hAnsi="Consolas"/>
+          <w:b/>
+          <w:bCs/>
+        </w:rPr>
+        <w:t>I am</w:t>
+      </w:r>
+      <w:r>
+        <w:rPr>
+          <w:rFonts w:ascii="Consolas" w:hAnsi="Consolas"/>
+          <w:b/>
+          <w:bCs/>
+        </w:rPr>
+        <w:t>...</w:t>
+      </w:r>
+      <w:r>
+        <w:rPr>
+          <w:rFonts w:ascii="Consolas" w:hAnsi="Consolas"/>
+          <w:b/>
+          <w:bCs/>
+        </w:rPr>
+        <w:t>”</w:t>
+      </w:r>
+      <w:r>
+        <w:rPr>
+          <w:rFonts w:ascii="Consolas" w:hAnsi="Consolas"/>
+          <w:b/>
+          <w:bCs/>
+        </w:rPr>
+        <w:t xml:space="preserve"> / “I’m</w:t>
+      </w:r>
+      <w:r>
+        <w:rPr>
+          <w:rFonts w:ascii="Consolas" w:hAnsi="Consolas"/>
+          <w:b/>
+          <w:bCs/>
+        </w:rPr>
+        <w:t>...</w:t>
+      </w:r>
+      <w:r>
+        <w:rPr>
+          <w:rFonts w:ascii="Consolas" w:hAnsi="Consolas"/>
+          <w:b/>
+          <w:bCs/>
+        </w:rPr>
+        <w:t>”</w:t>
+      </w:r>
+      <w:r>
+        <w:rPr>
+          <w:rFonts w:ascii="Consolas" w:hAnsi="Consolas"/>
+          <w:b/>
+          <w:bCs/>
+        </w:rPr>
+        <w:t>:</w:t>
+      </w:r>
+      <w:r>
+        <w:t xml:space="preserve"> Eu sou...</w:t>
+      </w:r>
+    </w:p>
+    <w:p>
+      <w:pPr>
+        <w:pStyle w:val="PargrafodaLista"/>
+        <w:numPr>
+          <w:ilvl w:val="0"/>
+          <w:numId w:val="2"/>
+        </w:numPr>
+      </w:pPr>
+      <w:r>
+        <w:rPr>
+          <w:rFonts w:ascii="Consolas" w:hAnsi="Consolas"/>
+          <w:b/>
+          <w:bCs/>
+        </w:rPr>
+        <w:t>“My name is</w:t>
+      </w:r>
+      <w:r>
+        <w:rPr>
+          <w:rFonts w:ascii="Consolas" w:hAnsi="Consolas"/>
+          <w:b/>
+          <w:bCs/>
+        </w:rPr>
+        <w:t>...</w:t>
+      </w:r>
+      <w:r>
+        <w:rPr>
+          <w:rFonts w:ascii="Consolas" w:hAnsi="Consolas"/>
+          <w:b/>
+          <w:bCs/>
+        </w:rPr>
+        <w:t>” / “My name’s</w:t>
+      </w:r>
+      <w:r>
+        <w:rPr>
+          <w:rFonts w:ascii="Consolas" w:hAnsi="Consolas"/>
+          <w:b/>
+          <w:bCs/>
+        </w:rPr>
+        <w:t>...</w:t>
+      </w:r>
+      <w:r>
+        <w:rPr>
+          <w:rFonts w:ascii="Consolas" w:hAnsi="Consolas"/>
+          <w:b/>
+          <w:bCs/>
+        </w:rPr>
+        <w:t>”:</w:t>
+      </w:r>
+      <w:r>
+        <w:t xml:space="preserve"> Meu nome é...</w:t>
+      </w:r>
+    </w:p>
+    <w:p>
+      <w:pPr>
+        <w:pStyle w:val="Ttulo2"/>
+      </w:pPr>
+      <w:r>
+        <w:t>De onde você é?</w:t>
+      </w:r>
+    </w:p>
+    <w:p>
+      <w:pPr>
+        <w:pStyle w:val="PargrafodaLista"/>
+        <w:numPr>
+          <w:ilvl w:val="0"/>
+          <w:numId w:val="3"/>
+        </w:numPr>
+        <w:rPr>
+          <w:rFonts w:ascii="Consolas" w:hAnsi="Consolas"/>
+          <w:b/>
+          <w:bCs/>
+        </w:rPr>
+      </w:pPr>
+      <w:r>
+        <w:rPr>
+          <w:rFonts w:ascii="Consolas" w:hAnsi="Consolas"/>
+          <w:b/>
+          <w:bCs/>
+        </w:rPr>
+        <w:t>“Where are you from?”</w:t>
+      </w:r>
+    </w:p>
+    <w:p>
+      <w:r>
+        <w:t xml:space="preserve">Essa </w:t>
+      </w:r>
+      <w:r>
+        <w:t>seria a pergunta. A resposta poderia ser:</w:t>
+      </w:r>
+    </w:p>
+    <w:p>
+      <w:pPr>
+        <w:pStyle w:val="PargrafodaLista"/>
+        <w:numPr>
+          <w:ilvl w:val="0"/>
+          <w:numId w:val="3"/>
+        </w:numPr>
+      </w:pPr>
+      <w:r>
+        <w:rPr>
+          <w:rFonts w:ascii="Consolas" w:hAnsi="Consolas"/>
+          <w:b/>
+          <w:bCs/>
+        </w:rPr>
+        <w:t>“I am from” / “I’m from”:</w:t>
+      </w:r>
+      <w:r>
+        <w:t xml:space="preserve"> Eu sou de...</w:t>
+      </w:r>
+    </w:p>
+    <w:p>
+      <w:pPr>
+        <w:pStyle w:val="Ttulo2"/>
+      </w:pPr>
+      <w:r>
+        <w:t>Do que você gosta de fazer?</w:t>
+      </w:r>
+    </w:p>
+    <w:p>
+      <w:pPr>
+        <w:pStyle w:val="PargrafodaLista"/>
+        <w:numPr>
+          <w:ilvl w:val="0"/>
+          <w:numId w:val="3"/>
+        </w:numPr>
+      </w:pPr>
+      <w:r>
+        <w:rPr>
+          <w:rFonts w:ascii="Consolas" w:hAnsi="Consolas"/>
+          <w:b/>
+          <w:bCs/>
+        </w:rPr>
+        <w:t>“What do you do in your free time?”:</w:t>
+      </w:r>
+      <w:r>
+        <w:t xml:space="preserve"> O que você gosta de fazer no seu tempo livre?</w:t>
+      </w:r>
+    </w:p>
+    <w:p>
+      <w:r>
+        <w:t>Resposta:</w:t>
+      </w:r>
+    </w:p>
+    <w:p>
+      <w:pPr>
+        <w:pStyle w:val="PargrafodaLista"/>
+        <w:numPr>
+          <w:ilvl w:val="0"/>
+          <w:numId w:val="3"/>
+        </w:numPr>
+      </w:pPr>
+      <w:r>
+        <w:rPr>
+          <w:rFonts w:ascii="Consolas" w:hAnsi="Consolas"/>
+          <w:b/>
+          <w:bCs/>
+        </w:rPr>
+        <w:t>“I like...”</w:t>
+      </w:r>
+      <w:r>
+        <w:rPr>
+          <w:rFonts w:ascii="Consolas" w:hAnsi="Consolas"/>
+          <w:b/>
+          <w:bCs/>
+        </w:rPr>
+        <w:t xml:space="preserve"> / “I love...”</w:t>
+      </w:r>
+      <w:r>
+        <w:rPr>
+          <w:rFonts w:ascii="Consolas" w:hAnsi="Consolas"/>
+          <w:b/>
+          <w:bCs/>
+        </w:rPr>
+        <w:t>:</w:t>
+      </w:r>
+      <w:r>
+        <w:t xml:space="preserve"> </w:t>
+      </w:r>
+      <w:r>
+        <w:rPr>
+          <w:rFonts w:cs="Arial"/>
+        </w:rPr>
+        <w:t>Eu gosto...</w:t>
+      </w:r>
+    </w:p>
+    <w:p>
+      <w:pPr>
+        <w:rPr>
+          <w:b/>
+          <w:bCs/>
+          <w:sz w:val="24"/>
+          <w:szCs w:val="24"/>
+        </w:rPr>
+      </w:pPr>
+      <w:bookmarkStart w:id="0" w:name="_Hlk130229601"/>
+      <w:r>
+        <w:pict w14:anchorId="00253C9C">
+          <v:rect id="_x0000_i1063" style="width:0;height:1.5pt" o:hralign="center" o:hrstd="t" o:hr="t" fillcolor="#a0a0a0" stroked="f"/>
+        </w:pict>
+      </w:r>
+      <w:bookmarkEnd w:id="0"/>
+    </w:p>
+    <w:p>
+      <w:pPr>
+        <w:pStyle w:val="Ttulo1"/>
+      </w:pPr>
+    </w:p>
     <w:sectPr>
       <w:pgSz w:w="11906" w:h="16838"/>
       <w:pgMar w:top="1417" w:right="1701" w:bottom="1417" w:left="1701" w:header="708" w:footer="708" w:gutter="0"/>
@@ -11,6 +384,359 @@
     </w:sectPr>
   </w:body>
 </w:document>
+</file>
+
+<file path=word/numbering.xml><?xml version="1.0" encoding="utf-8"?>
+<w:numbering xmlns:wpc="http://schemas.microsoft.com/office/word/2010/wordprocessingCanvas" xmlns:cx="http://schemas.microsoft.com/office/drawing/2014/chartex" xmlns:cx1="http://schemas.microsoft.com/office/drawing/2015/9/8/chartex" xmlns:cx2="http://schemas.microsoft.com/office/drawing/2015/10/21/chartex" xmlns:cx3="http://schemas.microsoft.com/office/drawing/2016/5/9/chartex" xmlns:cx4="http://schemas.microsoft.com/office/drawing/2016/5/10/chartex" xmlns:cx5="http://schemas.microsoft.com/office/drawing/2016/5/11/chartex" xmlns:cx6="http://schemas.microsoft.com/office/drawing/2016/5/12/chartex" xmlns:cx7="http://schemas.microsoft.com/office/drawing/2016/5/13/chartex" xmlns:cx8="http://schemas.microsoft.com/office/drawing/2016/5/14/chartex" xmlns:mc="http://schemas.openxmlformats.org/markup-compatibility/2006" xmlns:aink="http://schemas.microsoft.com/office/drawing/2016/ink" xmlns:am3d="http://schemas.microsoft.com/office/drawing/2017/model3d" xmlns:o="urn:schemas-microsoft-com:office:office" xmlns:oel="http://schemas.microsoft.com/office/2019/extlst" xmlns:r="http://schemas.openxmlformats.org/officeDocument/2006/relationships" xmlns:m="http://schemas.openxmlformats.org/officeDocument/2006/math" xmlns:v="urn:schemas-microsoft-com:vml" xmlns:wp14="http://schemas.microsoft.com/office/word/2010/wordprocessingDrawing" xmlns:wp="http://schemas.openxmlformats.org/drawingml/2006/wordprocessingDrawing" xmlns:w10="urn:schemas-microsoft-com:office:word" xmlns:w="http://schemas.openxmlformats.org/wordprocessingml/2006/main" xmlns:w14="http://schemas.microsoft.com/office/word/2010/wordml" xmlns:w15="http://schemas.microsoft.com/office/word/2012/wordml" xmlns:w16cex="http://schemas.microsoft.com/office/word/2018/wordml/cex" xmlns:w16cid="http://schemas.microsoft.com/office/word/2016/wordml/cid" xmlns:w16="http://schemas.microsoft.com/office/word/2018/wordml" xmlns:w16sdtdh="http://schemas.microsoft.com/office/word/2020/wordml/sdtdatahash" xmlns:w16se="http://schemas.microsoft.com/office/word/2015/wordml/symex" xmlns:wpg="http://schemas.microsoft.com/office/word/2010/wordprocessingGroup" xmlns:wpi="http://schemas.microsoft.com/office/word/2010/wordprocessingInk" xmlns:wne="http://schemas.microsoft.com/office/word/2006/wordml" xmlns:wps="http://schemas.microsoft.com/office/word/2010/wordprocessingShape" mc:Ignorable="w14 w15 w16se w16cid w16 w16cex w16sdtdh wp14">
+  <w:abstractNum w:abstractNumId="0" w15:restartNumberingAfterBreak="0">
+    <w:nsid w:val="25AA1CDF"/>
+    <w:multiLevelType w:val="hybridMultilevel"/>
+    <w:tmpl w:val="B37069B2"/>
+    <w:lvl w:ilvl="0" w:tplc="04160001">
+      <w:start w:val="1"/>
+      <w:numFmt w:val="bullet"/>
+      <w:lvlText w:val=""/>
+      <w:lvlJc w:val="left"/>
+      <w:pPr>
+        <w:ind w:left="720" w:hanging="360"/>
+      </w:pPr>
+      <w:rPr>
+        <w:rFonts w:ascii="Symbol" w:hAnsi="Symbol" w:hint="default"/>
+      </w:rPr>
+    </w:lvl>
+    <w:lvl w:ilvl="1" w:tplc="04160003" w:tentative="1">
+      <w:start w:val="1"/>
+      <w:numFmt w:val="bullet"/>
+      <w:lvlText w:val="o"/>
+      <w:lvlJc w:val="left"/>
+      <w:pPr>
+        <w:ind w:left="1440" w:hanging="360"/>
+      </w:pPr>
+      <w:rPr>
+        <w:rFonts w:ascii="Courier New" w:hAnsi="Courier New" w:cs="Courier New" w:hint="default"/>
+      </w:rPr>
+    </w:lvl>
+    <w:lvl w:ilvl="2" w:tplc="04160005" w:tentative="1">
+      <w:start w:val="1"/>
+      <w:numFmt w:val="bullet"/>
+      <w:lvlText w:val=""/>
+      <w:lvlJc w:val="left"/>
+      <w:pPr>
+        <w:ind w:left="2160" w:hanging="360"/>
+      </w:pPr>
+      <w:rPr>
+        <w:rFonts w:ascii="Wingdings" w:hAnsi="Wingdings" w:hint="default"/>
+      </w:rPr>
+    </w:lvl>
+    <w:lvl w:ilvl="3" w:tplc="04160001" w:tentative="1">
+      <w:start w:val="1"/>
+      <w:numFmt w:val="bullet"/>
+      <w:lvlText w:val=""/>
+      <w:lvlJc w:val="left"/>
+      <w:pPr>
+        <w:ind w:left="2880" w:hanging="360"/>
+      </w:pPr>
+      <w:rPr>
+        <w:rFonts w:ascii="Symbol" w:hAnsi="Symbol" w:hint="default"/>
+      </w:rPr>
+    </w:lvl>
+    <w:lvl w:ilvl="4" w:tplc="04160003" w:tentative="1">
+      <w:start w:val="1"/>
+      <w:numFmt w:val="bullet"/>
+      <w:lvlText w:val="o"/>
+      <w:lvlJc w:val="left"/>
+      <w:pPr>
+        <w:ind w:left="3600" w:hanging="360"/>
+      </w:pPr>
+      <w:rPr>
+        <w:rFonts w:ascii="Courier New" w:hAnsi="Courier New" w:cs="Courier New" w:hint="default"/>
+      </w:rPr>
+    </w:lvl>
+    <w:lvl w:ilvl="5" w:tplc="04160005" w:tentative="1">
+      <w:start w:val="1"/>
+      <w:numFmt w:val="bullet"/>
+      <w:lvlText w:val=""/>
+      <w:lvlJc w:val="left"/>
+      <w:pPr>
+        <w:ind w:left="4320" w:hanging="360"/>
+      </w:pPr>
+      <w:rPr>
+        <w:rFonts w:ascii="Wingdings" w:hAnsi="Wingdings" w:hint="default"/>
+      </w:rPr>
+    </w:lvl>
+    <w:lvl w:ilvl="6" w:tplc="04160001" w:tentative="1">
+      <w:start w:val="1"/>
+      <w:numFmt w:val="bullet"/>
+      <w:lvlText w:val=""/>
+      <w:lvlJc w:val="left"/>
+      <w:pPr>
+        <w:ind w:left="5040" w:hanging="360"/>
+      </w:pPr>
+      <w:rPr>
+        <w:rFonts w:ascii="Symbol" w:hAnsi="Symbol" w:hint="default"/>
+      </w:rPr>
+    </w:lvl>
+    <w:lvl w:ilvl="7" w:tplc="04160003" w:tentative="1">
+      <w:start w:val="1"/>
+      <w:numFmt w:val="bullet"/>
+      <w:lvlText w:val="o"/>
+      <w:lvlJc w:val="left"/>
+      <w:pPr>
+        <w:ind w:left="5760" w:hanging="360"/>
+      </w:pPr>
+      <w:rPr>
+        <w:rFonts w:ascii="Courier New" w:hAnsi="Courier New" w:cs="Courier New" w:hint="default"/>
+      </w:rPr>
+    </w:lvl>
+    <w:lvl w:ilvl="8" w:tplc="04160005" w:tentative="1">
+      <w:start w:val="1"/>
+      <w:numFmt w:val="bullet"/>
+      <w:lvlText w:val=""/>
+      <w:lvlJc w:val="left"/>
+      <w:pPr>
+        <w:ind w:left="6480" w:hanging="360"/>
+      </w:pPr>
+      <w:rPr>
+        <w:rFonts w:ascii="Wingdings" w:hAnsi="Wingdings" w:hint="default"/>
+      </w:rPr>
+    </w:lvl>
+  </w:abstractNum>
+  <w:abstractNum w:abstractNumId="1" w15:restartNumberingAfterBreak="0">
+    <w:nsid w:val="57ED70F7"/>
+    <w:multiLevelType w:val="hybridMultilevel"/>
+    <w:tmpl w:val="0408F34A"/>
+    <w:lvl w:ilvl="0" w:tplc="04160001">
+      <w:start w:val="1"/>
+      <w:numFmt w:val="bullet"/>
+      <w:lvlText w:val=""/>
+      <w:lvlJc w:val="left"/>
+      <w:pPr>
+        <w:ind w:left="720" w:hanging="360"/>
+      </w:pPr>
+      <w:rPr>
+        <w:rFonts w:ascii="Symbol" w:hAnsi="Symbol" w:hint="default"/>
+      </w:rPr>
+    </w:lvl>
+    <w:lvl w:ilvl="1" w:tplc="04160003" w:tentative="1">
+      <w:start w:val="1"/>
+      <w:numFmt w:val="bullet"/>
+      <w:lvlText w:val="o"/>
+      <w:lvlJc w:val="left"/>
+      <w:pPr>
+        <w:ind w:left="1440" w:hanging="360"/>
+      </w:pPr>
+      <w:rPr>
+        <w:rFonts w:ascii="Courier New" w:hAnsi="Courier New" w:cs="Courier New" w:hint="default"/>
+      </w:rPr>
+    </w:lvl>
+    <w:lvl w:ilvl="2" w:tplc="04160005" w:tentative="1">
+      <w:start w:val="1"/>
+      <w:numFmt w:val="bullet"/>
+      <w:lvlText w:val=""/>
+      <w:lvlJc w:val="left"/>
+      <w:pPr>
+        <w:ind w:left="2160" w:hanging="360"/>
+      </w:pPr>
+      <w:rPr>
+        <w:rFonts w:ascii="Wingdings" w:hAnsi="Wingdings" w:hint="default"/>
+      </w:rPr>
+    </w:lvl>
+    <w:lvl w:ilvl="3" w:tplc="04160001" w:tentative="1">
+      <w:start w:val="1"/>
+      <w:numFmt w:val="bullet"/>
+      <w:lvlText w:val=""/>
+      <w:lvlJc w:val="left"/>
+      <w:pPr>
+        <w:ind w:left="2880" w:hanging="360"/>
+      </w:pPr>
+      <w:rPr>
+        <w:rFonts w:ascii="Symbol" w:hAnsi="Symbol" w:hint="default"/>
+      </w:rPr>
+    </w:lvl>
+    <w:lvl w:ilvl="4" w:tplc="04160003" w:tentative="1">
+      <w:start w:val="1"/>
+      <w:numFmt w:val="bullet"/>
+      <w:lvlText w:val="o"/>
+      <w:lvlJc w:val="left"/>
+      <w:pPr>
+        <w:ind w:left="3600" w:hanging="360"/>
+      </w:pPr>
+      <w:rPr>
+        <w:rFonts w:ascii="Courier New" w:hAnsi="Courier New" w:cs="Courier New" w:hint="default"/>
+      </w:rPr>
+    </w:lvl>
+    <w:lvl w:ilvl="5" w:tplc="04160005" w:tentative="1">
+      <w:start w:val="1"/>
+      <w:numFmt w:val="bullet"/>
+      <w:lvlText w:val=""/>
+      <w:lvlJc w:val="left"/>
+      <w:pPr>
+        <w:ind w:left="4320" w:hanging="360"/>
+      </w:pPr>
+      <w:rPr>
+        <w:rFonts w:ascii="Wingdings" w:hAnsi="Wingdings" w:hint="default"/>
+      </w:rPr>
+    </w:lvl>
+    <w:lvl w:ilvl="6" w:tplc="04160001" w:tentative="1">
+      <w:start w:val="1"/>
+      <w:numFmt w:val="bullet"/>
+      <w:lvlText w:val=""/>
+      <w:lvlJc w:val="left"/>
+      <w:pPr>
+        <w:ind w:left="5040" w:hanging="360"/>
+      </w:pPr>
+      <w:rPr>
+        <w:rFonts w:ascii="Symbol" w:hAnsi="Symbol" w:hint="default"/>
+      </w:rPr>
+    </w:lvl>
+    <w:lvl w:ilvl="7" w:tplc="04160003" w:tentative="1">
+      <w:start w:val="1"/>
+      <w:numFmt w:val="bullet"/>
+      <w:lvlText w:val="o"/>
+      <w:lvlJc w:val="left"/>
+      <w:pPr>
+        <w:ind w:left="5760" w:hanging="360"/>
+      </w:pPr>
+      <w:rPr>
+        <w:rFonts w:ascii="Courier New" w:hAnsi="Courier New" w:cs="Courier New" w:hint="default"/>
+      </w:rPr>
+    </w:lvl>
+    <w:lvl w:ilvl="8" w:tplc="04160005" w:tentative="1">
+      <w:start w:val="1"/>
+      <w:numFmt w:val="bullet"/>
+      <w:lvlText w:val=""/>
+      <w:lvlJc w:val="left"/>
+      <w:pPr>
+        <w:ind w:left="6480" w:hanging="360"/>
+      </w:pPr>
+      <w:rPr>
+        <w:rFonts w:ascii="Wingdings" w:hAnsi="Wingdings" w:hint="default"/>
+      </w:rPr>
+    </w:lvl>
+  </w:abstractNum>
+  <w:abstractNum w:abstractNumId="2" w15:restartNumberingAfterBreak="0">
+    <w:nsid w:val="5A633F67"/>
+    <w:multiLevelType w:val="hybridMultilevel"/>
+    <w:tmpl w:val="378A0714"/>
+    <w:lvl w:ilvl="0" w:tplc="04160001">
+      <w:start w:val="1"/>
+      <w:numFmt w:val="bullet"/>
+      <w:lvlText w:val=""/>
+      <w:lvlJc w:val="left"/>
+      <w:pPr>
+        <w:ind w:left="720" w:hanging="360"/>
+      </w:pPr>
+      <w:rPr>
+        <w:rFonts w:ascii="Symbol" w:hAnsi="Symbol" w:hint="default"/>
+      </w:rPr>
+    </w:lvl>
+    <w:lvl w:ilvl="1" w:tplc="04160003" w:tentative="1">
+      <w:start w:val="1"/>
+      <w:numFmt w:val="bullet"/>
+      <w:lvlText w:val="o"/>
+      <w:lvlJc w:val="left"/>
+      <w:pPr>
+        <w:ind w:left="1440" w:hanging="360"/>
+      </w:pPr>
+      <w:rPr>
+        <w:rFonts w:ascii="Courier New" w:hAnsi="Courier New" w:cs="Courier New" w:hint="default"/>
+      </w:rPr>
+    </w:lvl>
+    <w:lvl w:ilvl="2" w:tplc="04160005" w:tentative="1">
+      <w:start w:val="1"/>
+      <w:numFmt w:val="bullet"/>
+      <w:lvlText w:val=""/>
+      <w:lvlJc w:val="left"/>
+      <w:pPr>
+        <w:ind w:left="2160" w:hanging="360"/>
+      </w:pPr>
+      <w:rPr>
+        <w:rFonts w:ascii="Wingdings" w:hAnsi="Wingdings" w:hint="default"/>
+      </w:rPr>
+    </w:lvl>
+    <w:lvl w:ilvl="3" w:tplc="04160001" w:tentative="1">
+      <w:start w:val="1"/>
+      <w:numFmt w:val="bullet"/>
+      <w:lvlText w:val=""/>
+      <w:lvlJc w:val="left"/>
+      <w:pPr>
+        <w:ind w:left="2880" w:hanging="360"/>
+      </w:pPr>
+      <w:rPr>
+        <w:rFonts w:ascii="Symbol" w:hAnsi="Symbol" w:hint="default"/>
+      </w:rPr>
+    </w:lvl>
+    <w:lvl w:ilvl="4" w:tplc="04160003" w:tentative="1">
+      <w:start w:val="1"/>
+      <w:numFmt w:val="bullet"/>
+      <w:lvlText w:val="o"/>
+      <w:lvlJc w:val="left"/>
+      <w:pPr>
+        <w:ind w:left="3600" w:hanging="360"/>
+      </w:pPr>
+      <w:rPr>
+        <w:rFonts w:ascii="Courier New" w:hAnsi="Courier New" w:cs="Courier New" w:hint="default"/>
+      </w:rPr>
+    </w:lvl>
+    <w:lvl w:ilvl="5" w:tplc="04160005" w:tentative="1">
+      <w:start w:val="1"/>
+      <w:numFmt w:val="bullet"/>
+      <w:lvlText w:val=""/>
+      <w:lvlJc w:val="left"/>
+      <w:pPr>
+        <w:ind w:left="4320" w:hanging="360"/>
+      </w:pPr>
+      <w:rPr>
+        <w:rFonts w:ascii="Wingdings" w:hAnsi="Wingdings" w:hint="default"/>
+      </w:rPr>
+    </w:lvl>
+    <w:lvl w:ilvl="6" w:tplc="04160001" w:tentative="1">
+      <w:start w:val="1"/>
+      <w:numFmt w:val="bullet"/>
+      <w:lvlText w:val=""/>
+      <w:lvlJc w:val="left"/>
+      <w:pPr>
+        <w:ind w:left="5040" w:hanging="360"/>
+      </w:pPr>
+      <w:rPr>
+        <w:rFonts w:ascii="Symbol" w:hAnsi="Symbol" w:hint="default"/>
+      </w:rPr>
+    </w:lvl>
+    <w:lvl w:ilvl="7" w:tplc="04160003" w:tentative="1">
+      <w:start w:val="1"/>
+      <w:numFmt w:val="bullet"/>
+      <w:lvlText w:val="o"/>
+      <w:lvlJc w:val="left"/>
+      <w:pPr>
+        <w:ind w:left="5760" w:hanging="360"/>
+      </w:pPr>
+      <w:rPr>
+        <w:rFonts w:ascii="Courier New" w:hAnsi="Courier New" w:cs="Courier New" w:hint="default"/>
+      </w:rPr>
+    </w:lvl>
+    <w:lvl w:ilvl="8" w:tplc="04160005" w:tentative="1">
+      <w:start w:val="1"/>
+      <w:numFmt w:val="bullet"/>
+      <w:lvlText w:val=""/>
+      <w:lvlJc w:val="left"/>
+      <w:pPr>
+        <w:ind w:left="6480" w:hanging="360"/>
+      </w:pPr>
+      <w:rPr>
+        <w:rFonts w:ascii="Wingdings" w:hAnsi="Wingdings" w:hint="default"/>
+      </w:rPr>
+    </w:lvl>
+  </w:abstractNum>
+  <w:num w:numId="1" w16cid:durableId="1452942990">
+    <w:abstractNumId w:val="1"/>
+  </w:num>
+  <w:num w:numId="2" w16cid:durableId="1670519680">
+    <w:abstractNumId w:val="0"/>
+  </w:num>
+  <w:num w:numId="3" w16cid:durableId="944921264">
+    <w:abstractNumId w:val="2"/>
+  </w:num>
+</w:numbering>
 </file>
 
 <file path=word/styles.xml><?xml version="1.0" encoding="utf-8"?>
@@ -190,7 +916,7 @@
     <w:lsdException w:name="Table Grid" w:uiPriority="39"/>
     <w:lsdException w:name="Table Theme" w:semiHidden="1" w:unhideWhenUsed="1"/>
     <w:lsdException w:name="Placeholder Text" w:semiHidden="1"/>
-    <w:lsdException w:name="No Spacing" w:uiPriority="1" w:qFormat="1"/>
+    <w:lsdException w:name="No Spacing" w:uiPriority="1"/>
     <w:lsdException w:name="Light Shading" w:uiPriority="60"/>
     <w:lsdException w:name="Light List" w:uiPriority="61"/>
     <w:lsdException w:name="Light Grid" w:uiPriority="62"/>
@@ -413,6 +1139,114 @@
   <w:style w:type="paragraph" w:default="1" w:styleId="Normal">
     <w:name w:val="Normal"/>
     <w:qFormat/>
+    <w:rsid w:val="007C2288"/>
+    <w:rPr>
+      <w:rFonts w:ascii="Gill Sans MT" w:hAnsi="Gill Sans MT"/>
+      <w:kern w:val="0"/>
+      <w:sz w:val="32"/>
+      <w:szCs w:val="32"/>
+      <w:lang w:val="pt"/>
+      <w14:ligatures w14:val="none"/>
+    </w:rPr>
+  </w:style>
+  <w:style w:type="paragraph" w:styleId="Ttulo1">
+    <w:name w:val="heading 1"/>
+    <w:basedOn w:val="Normal"/>
+    <w:next w:val="Normal"/>
+    <w:link w:val="Ttulo1Char"/>
+    <w:uiPriority w:val="9"/>
+    <w:qFormat/>
+    <w:rsid w:val="007C2288"/>
+    <w:pPr>
+      <w:outlineLvl w:val="0"/>
+    </w:pPr>
+    <w:rPr>
+      <w:rFonts w:ascii="Arial" w:hAnsi="Arial" w:cs="Arial"/>
+      <w:b/>
+      <w:bCs/>
+      <w:sz w:val="70"/>
+      <w:szCs w:val="70"/>
+    </w:rPr>
+  </w:style>
+  <w:style w:type="paragraph" w:styleId="Ttulo2">
+    <w:name w:val="heading 2"/>
+    <w:basedOn w:val="Normal"/>
+    <w:next w:val="Normal"/>
+    <w:link w:val="Ttulo2Char"/>
+    <w:uiPriority w:val="9"/>
+    <w:unhideWhenUsed/>
+    <w:qFormat/>
+    <w:rsid w:val="007C2288"/>
+    <w:pPr>
+      <w:outlineLvl w:val="1"/>
+    </w:pPr>
+    <w:rPr>
+      <w:rFonts w:ascii="Arial" w:hAnsi="Arial" w:cs="Arial"/>
+      <w:b/>
+      <w:bCs/>
+      <w:sz w:val="56"/>
+      <w:szCs w:val="56"/>
+    </w:rPr>
+  </w:style>
+  <w:style w:type="paragraph" w:styleId="Ttulo3">
+    <w:name w:val="heading 3"/>
+    <w:basedOn w:val="Normal"/>
+    <w:next w:val="Normal"/>
+    <w:link w:val="Ttulo3Char"/>
+    <w:uiPriority w:val="9"/>
+    <w:unhideWhenUsed/>
+    <w:qFormat/>
+    <w:rsid w:val="007C2288"/>
+    <w:pPr>
+      <w:outlineLvl w:val="2"/>
+    </w:pPr>
+    <w:rPr>
+      <w:rFonts w:ascii="Arial" w:hAnsi="Arial" w:cs="Arial"/>
+      <w:b/>
+      <w:bCs/>
+      <w:sz w:val="48"/>
+      <w:szCs w:val="48"/>
+    </w:rPr>
+  </w:style>
+  <w:style w:type="paragraph" w:styleId="Ttulo4">
+    <w:name w:val="heading 4"/>
+    <w:basedOn w:val="Normal"/>
+    <w:next w:val="Normal"/>
+    <w:link w:val="Ttulo4Char"/>
+    <w:uiPriority w:val="9"/>
+    <w:unhideWhenUsed/>
+    <w:qFormat/>
+    <w:rsid w:val="007C2288"/>
+    <w:pPr>
+      <w:outlineLvl w:val="3"/>
+    </w:pPr>
+    <w:rPr>
+      <w:rFonts w:ascii="Arial" w:hAnsi="Arial" w:cs="Arial"/>
+      <w:b/>
+      <w:bCs/>
+      <w:sz w:val="42"/>
+      <w:szCs w:val="42"/>
+    </w:rPr>
+  </w:style>
+  <w:style w:type="paragraph" w:styleId="Ttulo5">
+    <w:name w:val="heading 5"/>
+    <w:basedOn w:val="Normal"/>
+    <w:next w:val="Normal"/>
+    <w:link w:val="Ttulo5Char"/>
+    <w:uiPriority w:val="9"/>
+    <w:unhideWhenUsed/>
+    <w:qFormat/>
+    <w:rsid w:val="007C2288"/>
+    <w:pPr>
+      <w:outlineLvl w:val="4"/>
+    </w:pPr>
+    <w:rPr>
+      <w:rFonts w:ascii="Arial" w:hAnsi="Arial" w:cs="Arial"/>
+      <w:b/>
+      <w:bCs/>
+      <w:sz w:val="34"/>
+      <w:szCs w:val="34"/>
+    </w:rPr>
   </w:style>
   <w:style w:type="character" w:default="1" w:styleId="Fontepargpadro">
     <w:name w:val="Default Paragraph Font"/>
@@ -440,6 +1274,102 @@
     <w:uiPriority w:val="99"/>
     <w:semiHidden/>
     <w:unhideWhenUsed/>
+  </w:style>
+  <w:style w:type="character" w:customStyle="1" w:styleId="Ttulo1Char">
+    <w:name w:val="Título 1 Char"/>
+    <w:basedOn w:val="Fontepargpadro"/>
+    <w:link w:val="Ttulo1"/>
+    <w:uiPriority w:val="9"/>
+    <w:rsid w:val="007C2288"/>
+    <w:rPr>
+      <w:rFonts w:ascii="Arial" w:hAnsi="Arial" w:cs="Arial"/>
+      <w:b/>
+      <w:bCs/>
+      <w:kern w:val="0"/>
+      <w:sz w:val="70"/>
+      <w:szCs w:val="70"/>
+      <w:lang w:val="pt"/>
+      <w14:ligatures w14:val="none"/>
+    </w:rPr>
+  </w:style>
+  <w:style w:type="character" w:customStyle="1" w:styleId="Ttulo2Char">
+    <w:name w:val="Título 2 Char"/>
+    <w:basedOn w:val="Fontepargpadro"/>
+    <w:link w:val="Ttulo2"/>
+    <w:uiPriority w:val="9"/>
+    <w:rsid w:val="007C2288"/>
+    <w:rPr>
+      <w:rFonts w:ascii="Arial" w:hAnsi="Arial" w:cs="Arial"/>
+      <w:b/>
+      <w:bCs/>
+      <w:kern w:val="0"/>
+      <w:sz w:val="56"/>
+      <w:szCs w:val="56"/>
+      <w:lang w:val="pt"/>
+      <w14:ligatures w14:val="none"/>
+    </w:rPr>
+  </w:style>
+  <w:style w:type="character" w:customStyle="1" w:styleId="Ttulo3Char">
+    <w:name w:val="Título 3 Char"/>
+    <w:basedOn w:val="Fontepargpadro"/>
+    <w:link w:val="Ttulo3"/>
+    <w:uiPriority w:val="9"/>
+    <w:rsid w:val="007C2288"/>
+    <w:rPr>
+      <w:rFonts w:ascii="Arial" w:hAnsi="Arial" w:cs="Arial"/>
+      <w:b/>
+      <w:bCs/>
+      <w:kern w:val="0"/>
+      <w:sz w:val="48"/>
+      <w:szCs w:val="48"/>
+      <w:lang w:val="pt"/>
+      <w14:ligatures w14:val="none"/>
+    </w:rPr>
+  </w:style>
+  <w:style w:type="character" w:customStyle="1" w:styleId="Ttulo4Char">
+    <w:name w:val="Título 4 Char"/>
+    <w:basedOn w:val="Fontepargpadro"/>
+    <w:link w:val="Ttulo4"/>
+    <w:uiPriority w:val="9"/>
+    <w:rsid w:val="007C2288"/>
+    <w:rPr>
+      <w:rFonts w:ascii="Arial" w:hAnsi="Arial" w:cs="Arial"/>
+      <w:b/>
+      <w:bCs/>
+      <w:kern w:val="0"/>
+      <w:sz w:val="42"/>
+      <w:szCs w:val="42"/>
+      <w:lang w:val="pt"/>
+      <w14:ligatures w14:val="none"/>
+    </w:rPr>
+  </w:style>
+  <w:style w:type="character" w:customStyle="1" w:styleId="Ttulo5Char">
+    <w:name w:val="Título 5 Char"/>
+    <w:basedOn w:val="Fontepargpadro"/>
+    <w:link w:val="Ttulo5"/>
+    <w:uiPriority w:val="9"/>
+    <w:rsid w:val="007C2288"/>
+    <w:rPr>
+      <w:rFonts w:ascii="Arial" w:hAnsi="Arial" w:cs="Arial"/>
+      <w:b/>
+      <w:bCs/>
+      <w:kern w:val="0"/>
+      <w:sz w:val="34"/>
+      <w:szCs w:val="34"/>
+      <w:lang w:val="pt"/>
+      <w14:ligatures w14:val="none"/>
+    </w:rPr>
+  </w:style>
+  <w:style w:type="paragraph" w:styleId="PargrafodaLista">
+    <w:name w:val="List Paragraph"/>
+    <w:basedOn w:val="Normal"/>
+    <w:uiPriority w:val="34"/>
+    <w:qFormat/>
+    <w:rsid w:val="00332435"/>
+    <w:pPr>
+      <w:ind w:left="720"/>
+      <w:contextualSpacing/>
+    </w:pPr>
   </w:style>
 </w:styles>
 </file>

</xml_diff>